<commit_message>
Added W09 Ice Challenge and resolved some planning details for personal site-plan
</commit_message>
<xml_diff>
--- a/personal/SiteContent.docx
+++ b/personal/SiteContent.docx
@@ -13,7 +13,13 @@
         <w:t>The value proposition presented on the platform through convenience, simplicity, and accessibility. People are typically overwhelmed or underinformed jumping between platforms and calendars</w:t>
       </w:r>
       <w:r>
-        <w:t xml:space="preserve"> to keep up with that’s happening around them. Events and activities can be readily found through a tailored experience based on users interests.</w:t>
+        <w:t xml:space="preserve"> to keep up with that’s happening around them. Events and activities can be readily found through a tailored experience based on </w:t>
+      </w:r>
+      <w:r>
+        <w:t>users’</w:t>
+      </w:r>
+      <w:r>
+        <w:t xml:space="preserve"> interests.</w:t>
       </w:r>
     </w:p>
     <w:p>

</xml_diff>